<commit_message>
update some files, mainly the paper
</commit_message>
<xml_diff>
--- a/2025模板.docx
+++ b/2025模板.docx
@@ -7,17 +7,17 @@
         <w:ind w:firstLine="640"/>
         <w:jc w:val="center"/>
         <w:rPr>
-          <w:rFonts w:ascii="黑体" w:eastAsia="黑体" w:hAnsi="黑体"/>
-          <w:sz w:val="32"/>
-          <w:szCs w:val="32"/>
-        </w:rPr>
-      </w:pPr>
-      <w:r>
-        <w:rPr>
           <w:rFonts w:ascii="黑体" w:eastAsia="黑体" w:hAnsi="黑体" w:hint="eastAsia"/>
           <w:sz w:val="32"/>
           <w:szCs w:val="32"/>
         </w:rPr>
+      </w:pPr>
+      <w:r>
+        <w:rPr>
+          <w:rFonts w:ascii="黑体" w:eastAsia="黑体" w:hAnsi="黑体" w:hint="eastAsia"/>
+          <w:sz w:val="32"/>
+          <w:szCs w:val="32"/>
+        </w:rPr>
         <w:t>论文标题</w:t>
       </w:r>
     </w:p>
@@ -25,18 +25,18 @@
       <w:pPr>
         <w:ind w:firstLine="560"/>
         <w:jc w:val="center"/>
-        <w:rPr>
-          <w:rFonts w:ascii="黑体" w:eastAsia="黑体" w:hAnsi="黑体"/>
-          <w:sz w:val="28"/>
-          <w:szCs w:val="28"/>
-        </w:rPr>
-      </w:pPr>
-      <w:r>
         <w:rPr>
           <w:rFonts w:ascii="黑体" w:eastAsia="黑体" w:hAnsi="黑体" w:hint="eastAsia"/>
           <w:sz w:val="28"/>
           <w:szCs w:val="28"/>
         </w:rPr>
+      </w:pPr>
+      <w:r>
+        <w:rPr>
+          <w:rFonts w:ascii="黑体" w:eastAsia="黑体" w:hAnsi="黑体" w:hint="eastAsia"/>
+          <w:sz w:val="28"/>
+          <w:szCs w:val="28"/>
+        </w:rPr>
         <w:t>摘要</w:t>
       </w:r>
     </w:p>
@@ -66,7 +66,7 @@
       <w:pPr>
         <w:ind w:firstLine="480"/>
         <w:rPr>
-          <w:rFonts w:hint="eastAsia"/>
+          <w:rFonts w:eastAsiaTheme="minorEastAsia"/>
         </w:rPr>
       </w:pPr>
       <w:r>
@@ -103,7 +103,7 @@
       <w:pPr>
         <w:ind w:firstLine="480"/>
         <w:rPr>
-          <w:rFonts w:hint="eastAsia"/>
+          <w:rFonts w:eastAsiaTheme="minorEastAsia"/>
         </w:rPr>
       </w:pPr>
       <w:r>
@@ -116,9 +116,6 @@
     <w:p>
       <w:pPr>
         <w:ind w:firstLine="480"/>
-        <w:rPr>
-          <w:rFonts w:hint="eastAsia"/>
-        </w:rPr>
       </w:pPr>
       <w:r>
         <w:rPr>
@@ -130,193 +127,121 @@
     <w:p>
       <w:pPr>
         <w:ind w:firstLine="480"/>
-        <w:rPr>
-          <w:rFonts w:hint="eastAsia"/>
-        </w:rPr>
-      </w:pPr>
-    </w:p>
-    <w:p>
-      <w:pPr>
-        <w:ind w:firstLine="480"/>
-        <w:rPr>
-          <w:rFonts w:hint="eastAsia"/>
-        </w:rPr>
-      </w:pPr>
-    </w:p>
-    <w:p>
-      <w:pPr>
-        <w:ind w:firstLine="480"/>
-        <w:rPr>
-          <w:rFonts w:hint="eastAsia"/>
-        </w:rPr>
-      </w:pPr>
-    </w:p>
-    <w:p>
-      <w:pPr>
-        <w:ind w:firstLine="480"/>
-        <w:rPr>
-          <w:rFonts w:hint="eastAsia"/>
-        </w:rPr>
-      </w:pPr>
-    </w:p>
-    <w:p>
-      <w:pPr>
-        <w:ind w:firstLine="480"/>
-        <w:rPr>
-          <w:rFonts w:hint="eastAsia"/>
-        </w:rPr>
-      </w:pPr>
-    </w:p>
-    <w:p>
-      <w:pPr>
-        <w:ind w:firstLine="480"/>
-        <w:rPr>
-          <w:rFonts w:hint="eastAsia"/>
-        </w:rPr>
-      </w:pPr>
-    </w:p>
-    <w:p>
-      <w:pPr>
-        <w:ind w:firstLine="480"/>
-        <w:rPr>
-          <w:rFonts w:hint="eastAsia"/>
-        </w:rPr>
-      </w:pPr>
-    </w:p>
-    <w:p>
-      <w:pPr>
-        <w:ind w:firstLine="480"/>
-        <w:rPr>
-          <w:rFonts w:hint="eastAsia"/>
-        </w:rPr>
-      </w:pPr>
-    </w:p>
-    <w:p>
-      <w:pPr>
-        <w:ind w:firstLine="480"/>
-        <w:rPr>
-          <w:rFonts w:hint="eastAsia"/>
-        </w:rPr>
-      </w:pPr>
-    </w:p>
-    <w:p>
-      <w:pPr>
-        <w:ind w:firstLine="480"/>
-        <w:rPr>
-          <w:rFonts w:hint="eastAsia"/>
-        </w:rPr>
-      </w:pPr>
-    </w:p>
-    <w:p>
-      <w:pPr>
-        <w:ind w:firstLine="480"/>
-        <w:rPr>
-          <w:rFonts w:hint="eastAsia"/>
-        </w:rPr>
-      </w:pPr>
-    </w:p>
-    <w:p>
-      <w:pPr>
-        <w:ind w:firstLine="480"/>
-        <w:rPr>
-          <w:rFonts w:hint="eastAsia"/>
-        </w:rPr>
-      </w:pPr>
-    </w:p>
-    <w:p>
-      <w:pPr>
-        <w:ind w:firstLine="480"/>
-        <w:rPr>
-          <w:rFonts w:hint="eastAsia"/>
-        </w:rPr>
-      </w:pPr>
-    </w:p>
-    <w:p>
-      <w:pPr>
-        <w:ind w:firstLine="480"/>
-        <w:rPr>
-          <w:rFonts w:hint="eastAsia"/>
-        </w:rPr>
-      </w:pPr>
-    </w:p>
-    <w:p>
-      <w:pPr>
-        <w:ind w:firstLine="480"/>
-        <w:rPr>
-          <w:rFonts w:hint="eastAsia"/>
-        </w:rPr>
-      </w:pPr>
-    </w:p>
-    <w:p>
-      <w:pPr>
-        <w:ind w:firstLine="480"/>
-        <w:rPr>
-          <w:rFonts w:hint="eastAsia"/>
-        </w:rPr>
-      </w:pPr>
-    </w:p>
-    <w:p>
-      <w:pPr>
-        <w:ind w:firstLine="480"/>
-        <w:rPr>
-          <w:rFonts w:hint="eastAsia"/>
-        </w:rPr>
-      </w:pPr>
-    </w:p>
-    <w:p>
-      <w:pPr>
-        <w:ind w:firstLine="480"/>
-        <w:rPr>
-          <w:rFonts w:hint="eastAsia"/>
-        </w:rPr>
-      </w:pPr>
-    </w:p>
-    <w:p>
-      <w:pPr>
-        <w:ind w:firstLine="480"/>
-        <w:rPr>
-          <w:rFonts w:hint="eastAsia"/>
-        </w:rPr>
-      </w:pPr>
-    </w:p>
-    <w:p>
-      <w:pPr>
-        <w:ind w:firstLine="480"/>
-        <w:rPr>
-          <w:rFonts w:hint="eastAsia"/>
-        </w:rPr>
-      </w:pPr>
-    </w:p>
-    <w:p>
-      <w:pPr>
-        <w:ind w:firstLine="480"/>
-        <w:rPr>
-          <w:rFonts w:hint="eastAsia"/>
-        </w:rPr>
-      </w:pPr>
-    </w:p>
-    <w:p>
-      <w:pPr>
-        <w:ind w:firstLine="480"/>
-        <w:rPr>
-          <w:rFonts w:hint="eastAsia"/>
-        </w:rPr>
-      </w:pPr>
-    </w:p>
-    <w:p>
-      <w:pPr>
-        <w:ind w:firstLine="480"/>
-        <w:rPr>
-          <w:rFonts w:hint="eastAsia"/>
-        </w:rPr>
-      </w:pPr>
-    </w:p>
-    <w:p>
-      <w:pPr>
-        <w:ind w:firstLine="480"/>
-        <w:rPr>
-          <w:rFonts w:hint="eastAsia"/>
-        </w:rPr>
+      </w:pPr>
+    </w:p>
+    <w:p>
+      <w:pPr>
+        <w:ind w:firstLine="480"/>
+      </w:pPr>
+    </w:p>
+    <w:p>
+      <w:pPr>
+        <w:ind w:firstLine="480"/>
+      </w:pPr>
+    </w:p>
+    <w:p>
+      <w:pPr>
+        <w:ind w:firstLine="480"/>
+      </w:pPr>
+    </w:p>
+    <w:p>
+      <w:pPr>
+        <w:ind w:firstLine="480"/>
+      </w:pPr>
+    </w:p>
+    <w:p>
+      <w:pPr>
+        <w:ind w:firstLine="480"/>
+      </w:pPr>
+    </w:p>
+    <w:p>
+      <w:pPr>
+        <w:ind w:firstLine="480"/>
+      </w:pPr>
+    </w:p>
+    <w:p>
+      <w:pPr>
+        <w:ind w:firstLine="480"/>
+      </w:pPr>
+    </w:p>
+    <w:p>
+      <w:pPr>
+        <w:ind w:firstLine="480"/>
+      </w:pPr>
+    </w:p>
+    <w:p>
+      <w:pPr>
+        <w:ind w:firstLine="480"/>
+      </w:pPr>
+    </w:p>
+    <w:p>
+      <w:pPr>
+        <w:ind w:firstLine="480"/>
+      </w:pPr>
+    </w:p>
+    <w:p>
+      <w:pPr>
+        <w:ind w:firstLine="480"/>
+      </w:pPr>
+    </w:p>
+    <w:p>
+      <w:pPr>
+        <w:ind w:firstLine="480"/>
+      </w:pPr>
+    </w:p>
+    <w:p>
+      <w:pPr>
+        <w:ind w:firstLine="480"/>
+      </w:pPr>
+    </w:p>
+    <w:p>
+      <w:pPr>
+        <w:ind w:firstLine="480"/>
+      </w:pPr>
+    </w:p>
+    <w:p>
+      <w:pPr>
+        <w:ind w:firstLine="480"/>
+      </w:pPr>
+    </w:p>
+    <w:p>
+      <w:pPr>
+        <w:ind w:firstLine="480"/>
+      </w:pPr>
+    </w:p>
+    <w:p>
+      <w:pPr>
+        <w:ind w:firstLine="480"/>
+      </w:pPr>
+    </w:p>
+    <w:p>
+      <w:pPr>
+        <w:ind w:firstLine="480"/>
+      </w:pPr>
+    </w:p>
+    <w:p>
+      <w:pPr>
+        <w:ind w:firstLine="480"/>
+      </w:pPr>
+    </w:p>
+    <w:p>
+      <w:pPr>
+        <w:ind w:firstLine="480"/>
+      </w:pPr>
+    </w:p>
+    <w:p>
+      <w:pPr>
+        <w:ind w:firstLine="480"/>
+      </w:pPr>
+    </w:p>
+    <w:p>
+      <w:pPr>
+        <w:ind w:firstLine="480"/>
+      </w:pPr>
+    </w:p>
+    <w:p>
+      <w:pPr>
+        <w:ind w:firstLine="480"/>
       </w:pPr>
     </w:p>
     <w:p>
@@ -341,9 +266,6 @@
       <w:pPr>
         <w:ind w:firstLine="480"/>
         <w:jc w:val="center"/>
-        <w:rPr>
-          <w:rFonts w:hint="eastAsia"/>
-        </w:rPr>
       </w:pPr>
     </w:p>
     <w:p>
@@ -357,13 +279,170 @@
         <w:rPr>
           <w:rFonts w:hint="eastAsia"/>
         </w:rPr>
+        <w:t>问题</w:t>
+      </w:r>
+      <w:r>
+        <w:rPr>
+          <w:rFonts w:hint="eastAsia"/>
+        </w:rPr>
+        <w:t>重述</w:t>
+      </w:r>
+    </w:p>
+    <w:p>
+      <w:pPr>
+        <w:pStyle w:val="2"/>
+        <w:rPr>
+          <w:rFonts w:hint="eastAsia"/>
+        </w:rPr>
+      </w:pPr>
+      <w:r>
+        <w:rPr>
+          <w:rFonts w:hint="eastAsia"/>
+        </w:rPr>
         <w:t>问题背景</w:t>
       </w:r>
-      <w:r>
-        <w:rPr>
-          <w:rFonts w:hint="eastAsia"/>
-        </w:rPr>
-        <w:t>研究</w:t>
+    </w:p>
+    <w:p>
+      <w:pPr>
+        <w:ind w:firstLine="480"/>
+      </w:pPr>
+      <w:r>
+        <w:rPr>
+          <w:rFonts w:hint="eastAsia"/>
+        </w:rPr>
+        <w:t>随着现代战争中精准制导武器等技术的发展，解决如何保护</w:t>
+      </w:r>
+      <w:r>
+        <w:t>高价值固定目标</w:t>
+      </w:r>
+      <w:r>
+        <w:rPr>
+          <w:rFonts w:hint="eastAsia"/>
+        </w:rPr>
+        <w:t>的问题成为了迫切的需求。</w:t>
+      </w:r>
+      <w:r>
+        <w:t>烟幕干扰</w:t>
+      </w:r>
+      <w:r>
+        <w:rPr>
+          <w:rFonts w:hint="eastAsia"/>
+        </w:rPr>
+        <w:t>弹是一种低成本、高效费比的解决方案。它</w:t>
+      </w:r>
+      <w:r>
+        <w:t>凭借化学燃烧或爆炸</w:t>
+      </w:r>
+      <w:r>
+        <w:rPr>
+          <w:rFonts w:hint="eastAsia"/>
+        </w:rPr>
+        <w:t>快速生成</w:t>
+      </w:r>
+      <w:r>
+        <w:t>烟幕</w:t>
+      </w:r>
+      <w:r>
+        <w:rPr>
+          <w:rFonts w:hint="eastAsia"/>
+        </w:rPr>
+        <w:t>、</w:t>
+      </w:r>
+      <w:r>
+        <w:t>气溶胶云团</w:t>
+      </w:r>
+      <w:r>
+        <w:rPr>
+          <w:rFonts w:hint="eastAsia"/>
+        </w:rPr>
+        <w:t>，</w:t>
+      </w:r>
+      <w:r>
+        <w:rPr>
+          <w:rFonts w:hint="eastAsia"/>
+        </w:rPr>
+        <w:t>在</w:t>
+      </w:r>
+      <w:r>
+        <w:t>目标前方特定空域构建遮蔽屏障</w:t>
+      </w:r>
+      <w:r>
+        <w:rPr>
+          <w:rFonts w:hint="eastAsia"/>
+        </w:rPr>
+        <w:t>，</w:t>
+      </w:r>
+      <w:r>
+        <w:rPr>
+          <w:rFonts w:hint="eastAsia"/>
+        </w:rPr>
+        <w:t>能够</w:t>
+      </w:r>
+      <w:r>
+        <w:t>有效干扰敌方制导武器的探测与追踪</w:t>
+      </w:r>
+      <w:r>
+        <w:rPr>
+          <w:rFonts w:hint="eastAsia"/>
+        </w:rPr>
+        <w:t>，</w:t>
+      </w:r>
+      <w:r>
+        <w:rPr>
+          <w:rFonts w:hint="eastAsia"/>
+        </w:rPr>
+        <w:t>为己方部队提供掩护和战术优势</w:t>
+      </w:r>
+      <w:r>
+        <w:rPr>
+          <w:rFonts w:hint="eastAsia"/>
+          <w:vertAlign w:val="superscript"/>
+        </w:rPr>
+        <w:t>[1]</w:t>
+      </w:r>
+      <w:r>
+        <w:rPr>
+          <w:rFonts w:hint="eastAsia"/>
+        </w:rPr>
+        <w:t>。</w:t>
+      </w:r>
+      <w:r>
+        <w:rPr>
+          <w:rFonts w:hint="eastAsia"/>
+        </w:rPr>
+        <w:t>目前</w:t>
+      </w:r>
+      <w:r>
+        <w:rPr>
+          <w:rFonts w:hint="eastAsia"/>
+        </w:rPr>
+        <w:t>已经</w:t>
+      </w:r>
+      <w:r>
+        <w:rPr>
+          <w:rFonts w:hint="eastAsia"/>
+        </w:rPr>
+        <w:t>成为解决该问题的关键技术。</w:t>
+      </w:r>
+    </w:p>
+    <w:p>
+      <w:pPr>
+        <w:ind w:firstLine="480"/>
+        <w:rPr>
+          <w:rFonts w:hint="eastAsia"/>
+        </w:rPr>
+      </w:pPr>
+      <w:r>
+        <w:rPr>
+          <w:rFonts w:hint="eastAsia"/>
+        </w:rPr>
+        <w:t>本文需要解决的是在使用长续航无人机搭载烟雾干扰弹的情景下，投放烟雾干扰弹对己方重要固定目标进行遮蔽的策略优化问题</w:t>
+      </w:r>
+      <w:r>
+        <w:rPr>
+          <w:rFonts w:hint="eastAsia"/>
+        </w:rPr>
+        <w:t>。</w:t>
       </w:r>
     </w:p>
     <w:p>
@@ -377,34 +456,8 @@
         <w:rPr>
           <w:rFonts w:hint="eastAsia"/>
         </w:rPr>
-        <w:t>基本简介</w:t>
-      </w:r>
-    </w:p>
-    <w:p>
-      <w:pPr>
-        <w:ind w:firstLine="480"/>
-      </w:pPr>
-    </w:p>
-    <w:p>
-      <w:pPr>
-        <w:ind w:firstLine="480"/>
-      </w:pPr>
-    </w:p>
-    <w:p>
-      <w:pPr>
-        <w:ind w:firstLine="480"/>
-      </w:pPr>
-      <w:r>
-        <w:rPr>
-          <w:rFonts w:hint="eastAsia"/>
-        </w:rPr>
-        <w:t xml:space="preserve"> </w:t>
-      </w:r>
-    </w:p>
-    <w:p>
-      <w:pPr>
-        <w:ind w:firstLine="480"/>
-      </w:pPr>
+        <w:t>问题重述和分析</w:t>
+      </w:r>
     </w:p>
     <w:p>
       <w:pPr>
@@ -417,7 +470,26 @@
         <w:rPr>
           <w:rFonts w:hint="eastAsia"/>
         </w:rPr>
-        <w:t>我的认识</w:t>
+        <w:t>问题1</w:t>
+      </w:r>
+    </w:p>
+    <w:p>
+      <w:pPr>
+        <w:ind w:firstLine="482"/>
+      </w:pPr>
+      <w:r>
+        <w:rPr>
+          <w:rFonts w:hint="eastAsia"/>
+          <w:b/>
+          <w:bCs/>
+        </w:rPr>
+        <w:t>问题重述</w:t>
+      </w:r>
+      <w:r>
+        <w:rPr>
+          <w:rFonts w:hint="eastAsia"/>
+        </w:rPr>
+        <w:t>：</w:t>
       </w:r>
     </w:p>
     <w:p>
@@ -879,7 +951,6 @@
         <w:rPr>
           <w:rFonts w:hint="eastAsia"/>
         </w:rPr>
-        <w:lastRenderedPageBreak/>
         <w:t>公式的使用</w:t>
       </w:r>
     </w:p>
@@ -1002,10 +1073,10 @@
                   <v:path o:extrusionok="f" gradientshapeok="t" o:connecttype="rect"/>
                   <o:lock v:ext="edit" aspectratio="t"/>
                 </v:shapetype>
-                <v:shape id="_x0000_i1025" type="#_x0000_t75" style="width:159.35pt;height:18.55pt" o:ole="">
-                  <v:imagedata r:id="rId7" o:title=""/>
+                <v:shape id="_x0000_i1025" type="#_x0000_t75" style="width:159.35pt;height:18.65pt" o:ole="">
+                  <v:imagedata r:id="rId8" o:title=""/>
                 </v:shape>
-                <o:OLEObject Type="Embed" ProgID="Equation.AxMath" ShapeID="_x0000_i1025" DrawAspect="Content" ObjectID="_1818420632" r:id="rId8"/>
+                <o:OLEObject Type="Embed" ProgID="Equation.AxMath" ShapeID="_x0000_i1025" DrawAspect="Content" ObjectID="_1818593918" r:id="rId9"/>
               </w:object>
             </w:r>
           </w:p>
@@ -1088,9 +1159,6 @@
     <w:p>
       <w:pPr>
         <w:ind w:firstLine="480"/>
-        <w:rPr>
-          <w:rFonts w:hint="eastAsia"/>
-        </w:rPr>
       </w:pPr>
       <w:r>
         <w:rPr>
@@ -1151,10 +1219,10 @@
                 <w:position w:val="-12"/>
               </w:rPr>
               <w:object w:dxaOrig="3188" w:dyaOrig="372" w14:anchorId="1D203219">
-                <v:shape id="_x0000_i1026" type="#_x0000_t75" style="width:159.35pt;height:18.55pt" o:ole="">
-                  <v:imagedata r:id="rId7" o:title=""/>
+                <v:shape id="_x0000_i1026" type="#_x0000_t75" style="width:159.35pt;height:18.65pt" o:ole="">
+                  <v:imagedata r:id="rId8" o:title=""/>
                 </v:shape>
-                <o:OLEObject Type="Embed" ProgID="Equation.AxMath" ShapeID="_x0000_i1026" DrawAspect="Content" ObjectID="_1818420633" r:id="rId9"/>
+                <o:OLEObject Type="Embed" ProgID="Equation.AxMath" ShapeID="_x0000_i1026" DrawAspect="Content" ObjectID="_1818593919" r:id="rId10"/>
               </w:object>
             </w:r>
           </w:p>
@@ -1256,10 +1324,10 @@
                 <w:position w:val="-12"/>
               </w:rPr>
               <w:object w:dxaOrig="3188" w:dyaOrig="372" w14:anchorId="541FBFB7">
-                <v:shape id="_x0000_i1027" type="#_x0000_t75" style="width:159.35pt;height:18.55pt" o:ole="">
-                  <v:imagedata r:id="rId7" o:title=""/>
+                <v:shape id="_x0000_i1027" type="#_x0000_t75" style="width:159.35pt;height:18.65pt" o:ole="">
+                  <v:imagedata r:id="rId8" o:title=""/>
                 </v:shape>
-                <o:OLEObject Type="Embed" ProgID="Equation.AxMath" ShapeID="_x0000_i1027" DrawAspect="Content" ObjectID="_1818420634" r:id="rId10"/>
+                <o:OLEObject Type="Embed" ProgID="Equation.AxMath" ShapeID="_x0000_i1027" DrawAspect="Content" ObjectID="_1818593920" r:id="rId11"/>
               </w:object>
             </w:r>
           </w:p>
@@ -1361,10 +1429,10 @@
                 <w:position w:val="-12"/>
               </w:rPr>
               <w:object w:dxaOrig="3188" w:dyaOrig="372" w14:anchorId="3F8A7FB0">
-                <v:shape id="_x0000_i1028" type="#_x0000_t75" style="width:159.35pt;height:18.55pt" o:ole="">
-                  <v:imagedata r:id="rId7" o:title=""/>
+                <v:shape id="_x0000_i1028" type="#_x0000_t75" style="width:159.35pt;height:18.65pt" o:ole="">
+                  <v:imagedata r:id="rId8" o:title=""/>
                 </v:shape>
-                <o:OLEObject Type="Embed" ProgID="Equation.AxMath" ShapeID="_x0000_i1028" DrawAspect="Content" ObjectID="_1818420635" r:id="rId11"/>
+                <o:OLEObject Type="Embed" ProgID="Equation.AxMath" ShapeID="_x0000_i1028" DrawAspect="Content" ObjectID="_1818593921" r:id="rId12"/>
               </w:object>
             </w:r>
           </w:p>
@@ -1418,15 +1486,64 @@
     </w:tbl>
     <w:p>
       <w:pPr>
-        <w:ind w:firstLineChars="0" w:firstLine="0"/>
-        <w:rPr>
-          <w:rFonts w:hint="eastAsia"/>
-        </w:rPr>
-      </w:pPr>
-    </w:p>
-    <w:p>
-      <w:pPr>
         <w:pStyle w:val="1"/>
+      </w:pPr>
+      <w:r>
+        <w:rPr>
+          <w:rFonts w:hint="eastAsia"/>
+        </w:rPr>
+        <w:t>模型假设</w:t>
+      </w:r>
+    </w:p>
+    <w:p>
+      <w:pPr>
+        <w:pStyle w:val="1"/>
+      </w:pPr>
+      <w:r>
+        <w:rPr>
+          <w:rFonts w:hint="eastAsia"/>
+        </w:rPr>
+        <w:t>符号说明</w:t>
+      </w:r>
+    </w:p>
+    <w:p>
+      <w:pPr>
+        <w:ind w:firstLine="480"/>
+      </w:pPr>
+    </w:p>
+    <w:p>
+      <w:pPr>
+        <w:ind w:firstLine="480"/>
+      </w:pPr>
+    </w:p>
+    <w:p>
+      <w:pPr>
+        <w:ind w:firstLine="480"/>
+        <w:rPr>
+          <w:rFonts w:hint="eastAsia"/>
+        </w:rPr>
+      </w:pPr>
+    </w:p>
+    <w:p>
+      <w:pPr>
+        <w:pStyle w:val="1"/>
+        <w:rPr>
+          <w:rFonts w:hint="eastAsia"/>
+        </w:rPr>
+      </w:pPr>
+      <w:r>
+        <w:rPr>
+          <w:rFonts w:hint="eastAsia"/>
+        </w:rPr>
+        <w:t>模型建立与求解</w:t>
+      </w:r>
+    </w:p>
+    <w:p>
+      <w:pPr>
+        <w:pStyle w:val="1"/>
+        <w:rPr>
+          <w:rFonts w:hint="eastAsia"/>
+        </w:rPr>
       </w:pPr>
       <w:r>
         <w:rPr>
@@ -1443,16 +1560,89 @@
           <w:numId w:val="4"/>
         </w:numPr>
         <w:ind w:firstLineChars="0"/>
-        <w:rPr>
-          <w:rFonts w:hint="eastAsia"/>
-        </w:rPr>
-      </w:pPr>
-      <w:r>
-        <w:rPr>
-          <w:rFonts w:hint="eastAsia"/>
-        </w:rPr>
-        <w:t>血字的研究</w:t>
-      </w:r>
+      </w:pPr>
+      <w:r>
+        <w:rPr>
+          <w:rFonts w:hint="eastAsia"/>
+        </w:rPr>
+        <w:t>黄娜</w:t>
+      </w:r>
+      <w:r>
+        <w:rPr>
+          <w:rFonts w:hint="eastAsia"/>
+        </w:rPr>
+        <w:t>,</w:t>
+      </w:r>
+      <w:r>
+        <w:rPr>
+          <w:rFonts w:hint="eastAsia"/>
+        </w:rPr>
+        <w:t>牛兴林</w:t>
+      </w:r>
+      <w:r>
+        <w:rPr>
+          <w:rFonts w:hint="eastAsia"/>
+        </w:rPr>
+        <w:t>,</w:t>
+      </w:r>
+      <w:r>
+        <w:rPr>
+          <w:rFonts w:hint="eastAsia"/>
+        </w:rPr>
+        <w:t>骆正友</w:t>
+      </w:r>
+      <w:r>
+        <w:rPr>
+          <w:rFonts w:hint="eastAsia"/>
+        </w:rPr>
+        <w:t>,</w:t>
+      </w:r>
+      <w:r>
+        <w:rPr>
+          <w:rFonts w:hint="eastAsia"/>
+        </w:rPr>
+        <w:t>等</w:t>
+      </w:r>
+      <w:r>
+        <w:rPr>
+          <w:rFonts w:hint="eastAsia"/>
+        </w:rPr>
+        <w:t>.</w:t>
+      </w:r>
+      <w:r>
+        <w:rPr>
+          <w:rFonts w:hint="eastAsia"/>
+        </w:rPr>
+        <w:t>特种弹药中烟雾干扰弹的制造与性能优化研究</w:t>
+      </w:r>
+      <w:r>
+        <w:rPr>
+          <w:rFonts w:hint="eastAsia"/>
+        </w:rPr>
+        <w:t>[J].</w:t>
+      </w:r>
+      <w:r>
+        <w:rPr>
+          <w:rFonts w:hint="eastAsia"/>
+        </w:rPr>
+        <w:t>中国军转民</w:t>
+      </w:r>
+      <w:r>
+        <w:rPr>
+          <w:rFonts w:hint="eastAsia"/>
+        </w:rPr>
+        <w:t>,2025,(09):22-23.</w:t>
+      </w:r>
+    </w:p>
+    <w:p>
+      <w:pPr>
+        <w:pStyle w:val="a9"/>
+        <w:numPr>
+          <w:ilvl w:val="0"/>
+          <w:numId w:val="4"/>
+        </w:numPr>
+        <w:ind w:firstLineChars="0"/>
+      </w:pPr>
     </w:p>
     <w:p>
       <w:pPr>
@@ -1547,16 +1737,12 @@
         <w:rPr>
           <w:rFonts w:hint="eastAsia"/>
         </w:rPr>
-        <w:lastRenderedPageBreak/>
         <w:t>定义新的编号格式。</w:t>
       </w:r>
     </w:p>
     <w:p>
       <w:pPr>
         <w:ind w:firstLine="480"/>
-        <w:rPr>
-          <w:rFonts w:hint="eastAsia"/>
-        </w:rPr>
       </w:pPr>
       <w:r>
         <w:rPr>
@@ -1568,6 +1754,9 @@
     <w:p>
       <w:pPr>
         <w:pStyle w:val="1"/>
+        <w:rPr>
+          <w:rFonts w:hint="eastAsia"/>
+        </w:rPr>
       </w:pPr>
       <w:r>
         <w:rPr>
@@ -1617,6 +1806,12 @@
         </w:rPr>
         <w:t>A:</w:t>
       </w:r>
+      <w:r>
+        <w:rPr>
+          <w:rFonts w:hint="eastAsia"/>
+        </w:rPr>
+        <w:t>支撑材料清单</w:t>
+      </w:r>
     </w:p>
     <w:p>
       <w:pPr>
@@ -1639,7 +1834,6 @@
       <w:pPr>
         <w:ind w:firstLineChars="0" w:firstLine="0"/>
         <w:rPr>
-          <w:rFonts w:hint="eastAsia"/>
           <w:b/>
           <w:bCs/>
         </w:rPr>
@@ -1661,7 +1855,6 @@
       <w:pPr>
         <w:ind w:firstLineChars="0" w:firstLine="0"/>
         <w:rPr>
-          <w:rFonts w:hint="eastAsia"/>
           <w:b/>
           <w:bCs/>
         </w:rPr>
@@ -1703,9 +1896,6 @@
           <w:p>
             <w:pPr>
               <w:ind w:firstLineChars="0" w:firstLine="0"/>
-              <w:rPr>
-                <w:rFonts w:hint="eastAsia"/>
-              </w:rPr>
             </w:pPr>
             <w:r>
               <w:rPr>
@@ -1735,9 +1925,6 @@
           <w:p>
             <w:pPr>
               <w:ind w:firstLineChars="0" w:firstLine="0"/>
-              <w:rPr>
-                <w:rFonts w:hint="eastAsia"/>
-              </w:rPr>
             </w:pPr>
           </w:p>
         </w:tc>
@@ -1760,9 +1947,6 @@
           <w:p>
             <w:pPr>
               <w:ind w:firstLineChars="0" w:firstLine="0"/>
-              <w:rPr>
-                <w:rFonts w:hint="eastAsia"/>
-              </w:rPr>
             </w:pPr>
             <w:r>
               <w:rPr>
@@ -1786,9 +1970,6 @@
           <w:p>
             <w:pPr>
               <w:ind w:firstLineChars="0" w:firstLine="0"/>
-              <w:rPr>
-                <w:rFonts w:hint="eastAsia"/>
-              </w:rPr>
             </w:pPr>
           </w:p>
         </w:tc>
@@ -1809,9 +1990,6 @@
             <w:pPr>
               <w:ind w:firstLineChars="0" w:firstLine="0"/>
               <w:jc w:val="center"/>
-              <w:rPr>
-                <w:rFonts w:hint="eastAsia"/>
-              </w:rPr>
             </w:pPr>
             <w:r>
               <w:rPr>
@@ -1857,9 +2035,6 @@
           <w:p>
             <w:pPr>
               <w:ind w:firstLineChars="0" w:firstLine="0"/>
-              <w:rPr>
-                <w:rFonts w:hint="eastAsia"/>
-              </w:rPr>
             </w:pPr>
           </w:p>
         </w:tc>
@@ -1893,9 +2068,6 @@
           <w:p>
             <w:pPr>
               <w:ind w:firstLineChars="0" w:firstLine="0"/>
-              <w:rPr>
-                <w:rFonts w:hint="eastAsia"/>
-              </w:rPr>
             </w:pPr>
           </w:p>
         </w:tc>
@@ -1928,9 +2100,6 @@
           <w:p>
             <w:pPr>
               <w:ind w:firstLineChars="0" w:firstLine="0"/>
-              <w:rPr>
-                <w:rFonts w:hint="eastAsia"/>
-              </w:rPr>
             </w:pPr>
           </w:p>
         </w:tc>
@@ -1980,9 +2149,6 @@
           <w:p>
             <w:pPr>
               <w:ind w:firstLineChars="0" w:firstLine="0"/>
-              <w:rPr>
-                <w:rFonts w:hint="eastAsia"/>
-              </w:rPr>
             </w:pPr>
             <w:r>
               <w:rPr>
@@ -2011,9 +2177,6 @@
           <w:p>
             <w:pPr>
               <w:ind w:firstLineChars="0" w:firstLine="0"/>
-              <w:rPr>
-                <w:rFonts w:hint="eastAsia"/>
-              </w:rPr>
             </w:pPr>
             <w:r>
               <w:rPr>
@@ -2035,9 +2198,6 @@
           <w:p>
             <w:pPr>
               <w:ind w:firstLineChars="0" w:firstLine="0"/>
-              <w:rPr>
-                <w:rFonts w:hint="eastAsia"/>
-              </w:rPr>
             </w:pPr>
           </w:p>
         </w:tc>
@@ -2046,18 +2206,15 @@
     <w:p>
       <w:pPr>
         <w:ind w:firstLineChars="0" w:firstLine="0"/>
-        <w:rPr>
-          <w:rFonts w:hint="eastAsia"/>
-        </w:rPr>
       </w:pPr>
     </w:p>
     <w:sectPr>
-      <w:headerReference w:type="even" r:id="rId12"/>
-      <w:headerReference w:type="default" r:id="rId13"/>
-      <w:footerReference w:type="even" r:id="rId14"/>
-      <w:footerReference w:type="default" r:id="rId15"/>
-      <w:headerReference w:type="first" r:id="rId16"/>
-      <w:footerReference w:type="first" r:id="rId17"/>
+      <w:headerReference w:type="even" r:id="rId13"/>
+      <w:headerReference w:type="default" r:id="rId14"/>
+      <w:footerReference w:type="even" r:id="rId15"/>
+      <w:footerReference w:type="default" r:id="rId16"/>
+      <w:headerReference w:type="first" r:id="rId17"/>
+      <w:footerReference w:type="first" r:id="rId18"/>
       <w:pgSz w:w="11906" w:h="16838"/>
       <w:pgMar w:top="1418" w:right="1418" w:bottom="1418" w:left="1418" w:header="851" w:footer="992" w:gutter="0"/>
       <w:cols w:space="425"/>
@@ -3037,7 +3194,7 @@
   <w:style w:type="paragraph" w:default="1" w:styleId="a">
     <w:name w:val="Normal"/>
     <w:qFormat/>
-    <w:rsid w:val="00234496"/>
+    <w:rsid w:val="0098063F"/>
     <w:pPr>
       <w:widowControl w:val="0"/>
       <w:spacing w:line="240" w:lineRule="auto"/>
@@ -4020,4 +4177,16 @@
     </a:ext>
   </a:extLst>
 </a:theme>
+</file>
+
+<file path=customXml/item1.xml><?xml version="1.0" encoding="utf-8"?>
+<b:Sources xmlns:b="http://schemas.openxmlformats.org/officeDocument/2006/bibliography" xmlns="http://schemas.openxmlformats.org/officeDocument/2006/bibliography" SelectedStyle="\APASixthEditionOfficeOnline.xsl" StyleName="APA" Version="6"/>
+</file>
+
+<file path=customXml/itemProps1.xml><?xml version="1.0" encoding="utf-8"?>
+<ds:datastoreItem xmlns:ds="http://schemas.openxmlformats.org/officeDocument/2006/customXml" ds:itemID="{6483242F-BC74-428A-88DF-C687695A6821}">
+  <ds:schemaRefs>
+    <ds:schemaRef ds:uri="http://schemas.openxmlformats.org/officeDocument/2006/bibliography"/>
+  </ds:schemaRefs>
+</ds:datastoreItem>
 </file>
</xml_diff>